<commit_message>
removed CCPE - redundant
</commit_message>
<xml_diff>
--- a/wordDocs/Fast links to project stuff.docx
+++ b/wordDocs/Fast links to project stuff.docx
@@ -3,8 +3,6 @@
 <w:document xmlns:wpc="http://schemas.microsoft.com/office/word/2010/wordprocessingCanvas" xmlns:mo="http://schemas.microsoft.com/office/mac/office/2008/main" xmlns:mc="http://schemas.openxmlformats.org/markup-compatibility/2006" xmlns:mv="urn:schemas-microsoft-com:mac:vml" xmlns:o="urn:schemas-microsoft-com:office:office" xmlns:r="http://schemas.openxmlformats.org/officeDocument/2006/relationships" xmlns:m="http://schemas.openxmlformats.org/officeDocument/2006/math" xmlns:v="urn:schemas-microsoft-com:vml" xmlns:wp14="http://schemas.microsoft.com/office/word/2010/wordprocessingDrawing" xmlns:wp="http://schemas.openxmlformats.org/drawingml/2006/wordprocessingDrawing" xmlns:w10="urn:schemas-microsoft-com:office:word" xmlns:w="http://schemas.openxmlformats.org/wordprocessingml/2006/main" xmlns:w14="http://schemas.microsoft.com/office/word/2010/wordml" xmlns:w15="http://schemas.microsoft.com/office/word/2012/wordml" xmlns:wpg="http://schemas.microsoft.com/office/word/2010/wordprocessingGroup" xmlns:wpi="http://schemas.microsoft.com/office/word/2010/wordprocessingInk" xmlns:wne="http://schemas.microsoft.com/office/word/2006/wordml" xmlns:wps="http://schemas.microsoft.com/office/word/2010/wordprocessingShape" mc:Ignorable="w14 w15 wp14">
   <w:body>
     <w:p>
-      <w:bookmarkStart w:id="0" w:name="_GoBack"/>
-      <w:bookmarkEnd w:id="0"/>
       <w:r>
         <w:t xml:space="preserve">Useful </w:t>
       </w:r>
@@ -70,13 +68,8 @@
           <w:numId w:val="1"/>
         </w:numPr>
       </w:pPr>
-      <w:proofErr w:type="spellStart"/>
       <w:r>
-        <w:t>Github</w:t>
-      </w:r>
-      <w:proofErr w:type="spellEnd"/>
-      <w:r>
-        <w:t xml:space="preserve"> create conversational dataset </w:t>
+        <w:t xml:space="preserve">Github create conversational dataset </w:t>
       </w:r>
     </w:p>
     <w:p>
@@ -221,31 +214,7 @@
         </w:numPr>
       </w:pPr>
       <w:r>
-        <w:t xml:space="preserve">Tutorial for </w:t>
-      </w:r>
-      <w:proofErr w:type="spellStart"/>
-      <w:r>
-        <w:t>reddit</w:t>
-      </w:r>
-      <w:proofErr w:type="spellEnd"/>
-      <w:r>
-        <w:t xml:space="preserve"> </w:t>
-      </w:r>
-      <w:proofErr w:type="spellStart"/>
-      <w:r>
-        <w:t>nmt</w:t>
-      </w:r>
-      <w:proofErr w:type="spellEnd"/>
-      <w:r>
-        <w:t xml:space="preserve"> model + </w:t>
-      </w:r>
-      <w:proofErr w:type="spellStart"/>
-      <w:r>
-        <w:t>github</w:t>
-      </w:r>
-      <w:proofErr w:type="spellEnd"/>
-      <w:r>
-        <w:t xml:space="preserve"> source code</w:t>
+        <w:t>Tutorial for reddit nmt model + github source code</w:t>
       </w:r>
     </w:p>
     <w:p>
@@ -290,6 +259,69 @@
       <w:r>
         <w:t>Dataflow costs</w:t>
       </w:r>
+    </w:p>
+    <w:p/>
+    <w:p/>
+    <w:p>
+      <w:pPr>
+        <w:rPr>
+          <w:rFonts w:eastAsia="Times New Roman"/>
+          <w:lang w:eastAsia="en-GB"/>
+        </w:rPr>
+      </w:pPr>
+      <w:hyperlink r:id="rId12" w:history="1">
+        <w:r>
+          <w:rPr>
+            <w:rStyle w:val="Hyperlink"/>
+            <w:rFonts w:eastAsia="Times New Roman"/>
+          </w:rPr>
+          <w:t>https://machinelearningmastery.com/understand-the-dynamics-of-learning-rate-on-deep-learning-neural-networks/</w:t>
+        </w:r>
+      </w:hyperlink>
+    </w:p>
+    <w:p>
+      <w:pPr>
+        <w:pStyle w:val="ListParagraph"/>
+        <w:numPr>
+          <w:ilvl w:val="0"/>
+          <w:numId w:val="1"/>
+        </w:numPr>
+      </w:pPr>
+      <w:r>
+        <w:t>Useful article about learning rates</w:t>
+      </w:r>
+    </w:p>
+    <w:p/>
+    <w:p>
+      <w:pPr>
+        <w:rPr>
+          <w:rFonts w:eastAsia="Times New Roman"/>
+          <w:lang w:eastAsia="en-GB"/>
+        </w:rPr>
+      </w:pPr>
+      <w:hyperlink r:id="rId13" w:history="1">
+        <w:r>
+          <w:rPr>
+            <w:rStyle w:val="Hyperlink"/>
+            <w:rFonts w:eastAsia="Times New Roman"/>
+          </w:rPr>
+          <w:t>https://console.cloud.google.com/compute/instances?project=chatbotfyp-1&amp;instancessize=50&amp;duration=PT1H</w:t>
+        </w:r>
+      </w:hyperlink>
+    </w:p>
+    <w:p>
+      <w:pPr>
+        <w:pStyle w:val="ListParagraph"/>
+        <w:numPr>
+          <w:ilvl w:val="0"/>
+          <w:numId w:val="1"/>
+        </w:numPr>
+      </w:pPr>
+      <w:r>
+        <w:t>VM GPU instance training bot</w:t>
+      </w:r>
+      <w:bookmarkStart w:id="0" w:name="_GoBack"/>
+      <w:bookmarkEnd w:id="0"/>
     </w:p>
     <w:sectPr>
       <w:pgSz w:w="11900" w:h="16840"/>
@@ -987,6 +1019,18 @@
       <w:contextualSpacing/>
     </w:pPr>
   </w:style>
+  <w:style w:type="character" w:styleId="FollowedHyperlink">
+    <w:name w:val="FollowedHyperlink"/>
+    <w:basedOn w:val="DefaultParagraphFont"/>
+    <w:uiPriority w:val="99"/>
+    <w:semiHidden/>
+    <w:unhideWhenUsed/>
+    <w:rsid w:val="00A374F9"/>
+    <w:rPr>
+      <w:color w:val="954F72" w:themeColor="followedHyperlink"/>
+      <w:u w:val="single"/>
+    </w:rPr>
+  </w:style>
 </w:styles>
 </file>
 

</xml_diff>